<commit_message>
Hierarchical Views Release 2
Hierarchical Views Release 2
</commit_message>
<xml_diff>
--- a/Documentation/Hierarchical Views - Installation.docx
+++ b/Documentation/Hierarchical Views - Installation.docx
@@ -15,6 +15,7 @@
       <w:r>
         <w:rPr>
           <w:noProof/>
+          <w:lang w:val="pt-BR" w:eastAsia="pt-BR"/>
         </w:rPr>
         <w:drawing>
           <wp:inline distT="0" distB="0" distL="0" distR="0">
@@ -118,8 +119,39 @@
         <w:pStyle w:val="Title"/>
         <w:jc w:val="right"/>
       </w:pPr>
-      <w:r>
-        <w:t>Hierarchical Views r1</w:t>
+      <w:proofErr w:type="spellStart"/>
+      <w:r>
+        <w:rPr>
+          <w:lang w:val="pt-BR"/>
+        </w:rPr>
+        <w:t>Hierarchical</w:t>
+      </w:r>
+      <w:proofErr w:type="spellEnd"/>
+      <w:r>
+        <w:rPr>
+          <w:lang w:val="pt-BR"/>
+        </w:rPr>
+        <w:t xml:space="preserve"> </w:t>
+      </w:r>
+      <w:proofErr w:type="spellStart"/>
+      <w:r>
+        <w:rPr>
+          <w:lang w:val="pt-BR"/>
+        </w:rPr>
+        <w:t>Views</w:t>
+      </w:r>
+      <w:proofErr w:type="spellEnd"/>
+      <w:r>
+        <w:rPr>
+          <w:lang w:val="pt-BR"/>
+        </w:rPr>
+        <w:t xml:space="preserve"> r</w:t>
+      </w:r>
+      <w:r>
+        <w:rPr>
+          <w:lang w:val="pt-BR"/>
+        </w:rPr>
+        <w:t>2</w:t>
       </w:r>
       <w:r>
         <w:br/>
@@ -192,8 +224,6 @@
       </w:r>
     </w:p>
     <w:p/>
-    <w:bookmarkStart w:id="2" w:name="_GoBack"/>
-    <w:bookmarkEnd w:id="2"/>
     <w:p>
       <w:pPr>
         <w:pStyle w:val="TOC1"/>
@@ -853,19 +883,19 @@
       <w:pPr>
         <w:pStyle w:val="Heading1"/>
       </w:pPr>
-      <w:bookmarkStart w:id="3" w:name="_Toc408580811"/>
+      <w:bookmarkStart w:id="2" w:name="_Toc408580811"/>
       <w:r>
         <w:lastRenderedPageBreak/>
         <w:t>Installation Instructions</w:t>
       </w:r>
-      <w:bookmarkEnd w:id="3"/>
+      <w:bookmarkEnd w:id="2"/>
     </w:p>
     <w:p/>
     <w:p>
       <w:pPr>
         <w:pStyle w:val="Heading2"/>
       </w:pPr>
-      <w:bookmarkStart w:id="4" w:name="_Toc408580812"/>
+      <w:bookmarkStart w:id="3" w:name="_Toc408580812"/>
       <w:r>
         <w:t>Pre-</w:t>
       </w:r>
@@ -873,7 +903,7 @@
       <w:r>
         <w:t>reqs</w:t>
       </w:r>
-      <w:bookmarkEnd w:id="4"/>
+      <w:bookmarkEnd w:id="3"/>
       <w:proofErr w:type="spellEnd"/>
     </w:p>
     <w:p/>
@@ -966,378 +996,387 @@
       <w:pPr>
         <w:pStyle w:val="Heading2"/>
       </w:pPr>
-      <w:bookmarkStart w:id="5" w:name="_Toc408580813"/>
+      <w:bookmarkStart w:id="4" w:name="_Toc408580813"/>
       <w:r>
         <w:t>Installing the Application</w:t>
+      </w:r>
+      <w:bookmarkEnd w:id="4"/>
+    </w:p>
+    <w:p/>
+    <w:p>
+      <w:pPr>
+        <w:numPr>
+          <w:ilvl w:val="0"/>
+          <w:numId w:val="17"/>
+        </w:numPr>
+      </w:pPr>
+      <w:r>
+        <w:t xml:space="preserve">Download the </w:t>
+      </w:r>
+      <w:r>
+        <w:t xml:space="preserve">Package ZIP </w:t>
+      </w:r>
+      <w:r>
+        <w:t>file</w:t>
+      </w:r>
+      <w:r>
+        <w:t xml:space="preserve"> from the </w:t>
+      </w:r>
+      <w:r>
+        <w:t>CA Wiki page</w:t>
+      </w:r>
+      <w:r>
+        <w:t>.</w:t>
+      </w:r>
+    </w:p>
+    <w:p>
+      <w:pPr>
+        <w:numPr>
+          <w:ilvl w:val="0"/>
+          <w:numId w:val="17"/>
+        </w:numPr>
+      </w:pPr>
+      <w:r>
+        <w:t xml:space="preserve">Unzip </w:t>
+      </w:r>
+      <w:r>
+        <w:t xml:space="preserve">the package file </w:t>
+      </w:r>
+      <w:r>
+        <w:t>into your c:\</w:t>
+      </w:r>
+      <w:r>
+        <w:t>temp</w:t>
+      </w:r>
+      <w:r>
+        <w:t xml:space="preserve"> folder.</w:t>
+      </w:r>
+    </w:p>
+    <w:p>
+      <w:pPr>
+        <w:numPr>
+          <w:ilvl w:val="0"/>
+          <w:numId w:val="17"/>
+        </w:numPr>
+      </w:pPr>
+      <w:r>
+        <w:t>Navigate to C:\Temp\</w:t>
+      </w:r>
+      <w:r>
+        <w:t>hierView_v</w:t>
+      </w:r>
+      <w:r>
+        <w:t>2</w:t>
+      </w:r>
+    </w:p>
+    <w:p>
+      <w:pPr>
+        <w:numPr>
+          <w:ilvl w:val="0"/>
+          <w:numId w:val="17"/>
+        </w:numPr>
+      </w:pPr>
+      <w:r>
+        <w:t>Right-Click the file “</w:t>
+      </w:r>
+      <w:r>
+        <w:t>hierView_v2</w:t>
+      </w:r>
+      <w:r>
+        <w:t>I</w:t>
+      </w:r>
+      <w:r>
+        <w:t>nstall</w:t>
+      </w:r>
+      <w:r>
+        <w:t>.bat” and select “Edit” from the Drop Down Menu</w:t>
+      </w:r>
+    </w:p>
+    <w:p>
+      <w:pPr>
+        <w:numPr>
+          <w:ilvl w:val="0"/>
+          <w:numId w:val="17"/>
+        </w:numPr>
+      </w:pPr>
+      <w:r>
+        <w:t>Locate the line where the XOG_HOME variable is set and replace the path to reflect your XOG installation path</w:t>
+      </w:r>
+    </w:p>
+    <w:p>
+      <w:pPr>
+        <w:numPr>
+          <w:ilvl w:val="0"/>
+          <w:numId w:val="17"/>
+        </w:numPr>
+      </w:pPr>
+      <w:r>
+        <w:t>Locate the line where the SERVERNAME variable is set</w:t>
+      </w:r>
+      <w:r>
+        <w:t xml:space="preserve"> </w:t>
+      </w:r>
+      <w:r>
+        <w:t xml:space="preserve">and replace the value with your server </w:t>
+      </w:r>
+      <w:r>
+        <w:t>name or IP address</w:t>
+      </w:r>
+    </w:p>
+    <w:p>
+      <w:pPr>
+        <w:numPr>
+          <w:ilvl w:val="0"/>
+          <w:numId w:val="17"/>
+        </w:numPr>
+      </w:pPr>
+      <w:r>
+        <w:t>Locate the line where the PORTNUMBER variable is set</w:t>
+      </w:r>
+      <w:r>
+        <w:t xml:space="preserve"> </w:t>
+      </w:r>
+      <w:r>
+        <w:t>and replace it with the appropriate value (normally, it’s 80)</w:t>
+      </w:r>
+    </w:p>
+    <w:p>
+      <w:pPr>
+        <w:numPr>
+          <w:ilvl w:val="0"/>
+          <w:numId w:val="17"/>
+        </w:numPr>
+      </w:pPr>
+      <w:r>
+        <w:t>Locate the line where the USERNAME variable is set</w:t>
+      </w:r>
+      <w:r>
+        <w:t xml:space="preserve"> </w:t>
+      </w:r>
+      <w:r>
+        <w:t>and replace it with the username you will use (</w:t>
+      </w:r>
+      <w:r>
+        <w:t>default is the ‘</w:t>
+      </w:r>
+      <w:proofErr w:type="spellStart"/>
+      <w:r>
+        <w:t>xog</w:t>
+      </w:r>
+      <w:proofErr w:type="spellEnd"/>
+      <w:r>
+        <w:t>’ user</w:t>
+      </w:r>
+      <w:r>
+        <w:t>)</w:t>
+      </w:r>
+    </w:p>
+    <w:p>
+      <w:pPr>
+        <w:numPr>
+          <w:ilvl w:val="0"/>
+          <w:numId w:val="17"/>
+        </w:numPr>
+      </w:pPr>
+      <w:r>
+        <w:t>Locate the line where the PASSWORD variable is set</w:t>
+      </w:r>
+      <w:r>
+        <w:t xml:space="preserve"> </w:t>
+      </w:r>
+      <w:r>
+        <w:t>and replace it with the password for that user (</w:t>
+      </w:r>
+      <w:r>
+        <w:t>default is ‘</w:t>
+      </w:r>
+      <w:proofErr w:type="spellStart"/>
+      <w:r>
+        <w:t>gox</w:t>
+      </w:r>
+      <w:proofErr w:type="spellEnd"/>
+      <w:r>
+        <w:t>’</w:t>
+      </w:r>
+      <w:r>
+        <w:t>)</w:t>
+      </w:r>
+    </w:p>
+    <w:p>
+      <w:pPr>
+        <w:numPr>
+          <w:ilvl w:val="0"/>
+          <w:numId w:val="17"/>
+        </w:numPr>
+      </w:pPr>
+      <w:r>
+        <w:t>Save this file</w:t>
+      </w:r>
+    </w:p>
+    <w:p>
+      <w:pPr>
+        <w:numPr>
+          <w:ilvl w:val="0"/>
+          <w:numId w:val="17"/>
+        </w:numPr>
+      </w:pPr>
+      <w:r>
+        <w:t>Run the file by double-clicking it.</w:t>
+      </w:r>
+    </w:p>
+    <w:p>
+      <w:pPr>
+        <w:numPr>
+          <w:ilvl w:val="0"/>
+          <w:numId w:val="17"/>
+        </w:numPr>
+      </w:pPr>
+      <w:r>
+        <w:t>Navigate to C:\Temp\</w:t>
+      </w:r>
+      <w:r>
+        <w:t>hierView_v2</w:t>
+      </w:r>
+      <w:r>
+        <w:t>\output</w:t>
+      </w:r>
+    </w:p>
+    <w:p>
+      <w:pPr>
+        <w:numPr>
+          <w:ilvl w:val="0"/>
+          <w:numId w:val="17"/>
+        </w:numPr>
+      </w:pPr>
+      <w:r>
+        <w:t xml:space="preserve">Check all the output files for errors. </w:t>
+      </w:r>
+    </w:p>
+    <w:p>
+      <w:pPr>
+        <w:numPr>
+          <w:ilvl w:val="0"/>
+          <w:numId w:val="17"/>
+        </w:numPr>
+      </w:pPr>
+      <w:r>
+        <w:t>You shouldn’t see any errors. If you do, try to verify the reason and correct it. It’s ok to run it again after you correct something. If you don’t find the problem, drop me a note and I’ll try to help you out.</w:t>
+      </w:r>
+    </w:p>
+    <w:p>
+      <w:pPr>
+        <w:numPr>
+          <w:ilvl w:val="0"/>
+          <w:numId w:val="17"/>
+        </w:numPr>
+      </w:pPr>
+      <w:r>
+        <w:t xml:space="preserve">Security warnings for Pages and </w:t>
+      </w:r>
+      <w:proofErr w:type="spellStart"/>
+      <w:r>
+        <w:t>Portlets</w:t>
+      </w:r>
+      <w:proofErr w:type="spellEnd"/>
+      <w:r>
+        <w:t xml:space="preserve"> are normal – they will be corrected when the Groups are loaded. Security warnings for Groups are also normal – they will be corrected when Seed Data is loaded.</w:t>
+      </w:r>
+    </w:p>
+    <w:p>
+      <w:pPr>
+        <w:numPr>
+          <w:ilvl w:val="0"/>
+          <w:numId w:val="17"/>
+        </w:numPr>
+      </w:pPr>
+      <w:r>
+        <w:t xml:space="preserve">Copy the </w:t>
+      </w:r>
+      <w:r>
+        <w:rPr>
+          <w:b/>
+        </w:rPr>
+        <w:t>C:\Temp\hierView_v2</w:t>
+      </w:r>
+      <w:r>
+        <w:rPr>
+          <w:b/>
+        </w:rPr>
+        <w:t>\hierView.jsp</w:t>
+      </w:r>
+      <w:r>
+        <w:t xml:space="preserve"> file to your CA PPM server </w:t>
+      </w:r>
+      <w:proofErr w:type="spellStart"/>
+      <w:r>
+        <w:t>webroot</w:t>
+      </w:r>
+      <w:proofErr w:type="spellEnd"/>
+      <w:r>
+        <w:t xml:space="preserve"> folder ($CLARITY_HOME/</w:t>
+      </w:r>
+      <w:proofErr w:type="spellStart"/>
+      <w:r>
+        <w:t>webroot</w:t>
+      </w:r>
+      <w:proofErr w:type="spellEnd"/>
+      <w:r>
+        <w:t>)</w:t>
+      </w:r>
+    </w:p>
+    <w:p>
+      <w:pPr>
+        <w:ind w:left="360"/>
+      </w:pPr>
+    </w:p>
+    <w:p>
+      <w:pPr>
+        <w:ind w:left="720"/>
+      </w:pPr>
+    </w:p>
+    <w:p>
+      <w:pPr>
+        <w:pStyle w:val="ListParagraph"/>
+      </w:pPr>
+    </w:p>
+    <w:p>
+      <w:pPr>
+        <w:pStyle w:val="ListParagraph"/>
+      </w:pPr>
+    </w:p>
+    <w:p>
+      <w:r>
+        <w:br w:type="page"/>
+      </w:r>
+    </w:p>
+    <w:p>
+      <w:pPr>
+        <w:pStyle w:val="ListParagraph"/>
+      </w:pPr>
+    </w:p>
+    <w:p>
+      <w:pPr>
+        <w:pStyle w:val="Heading1"/>
+      </w:pPr>
+      <w:bookmarkStart w:id="5" w:name="_Toc408580814"/>
+      <w:r>
+        <w:t xml:space="preserve">Technical </w:t>
+      </w:r>
+      <w:r>
+        <w:t>Summary</w:t>
       </w:r>
       <w:bookmarkEnd w:id="5"/>
     </w:p>
     <w:p/>
     <w:p>
       <w:pPr>
-        <w:numPr>
-          <w:ilvl w:val="0"/>
-          <w:numId w:val="17"/>
-        </w:numPr>
-      </w:pPr>
-      <w:r>
-        <w:t xml:space="preserve">Download the </w:t>
-      </w:r>
-      <w:r>
-        <w:t xml:space="preserve">Package ZIP </w:t>
-      </w:r>
-      <w:r>
-        <w:t>file</w:t>
-      </w:r>
-      <w:r>
-        <w:t xml:space="preserve"> from the </w:t>
-      </w:r>
-      <w:r>
-        <w:t>CA Wiki page</w:t>
-      </w:r>
-      <w:r>
-        <w:t>.</w:t>
-      </w:r>
-    </w:p>
-    <w:p>
-      <w:pPr>
-        <w:numPr>
-          <w:ilvl w:val="0"/>
-          <w:numId w:val="17"/>
-        </w:numPr>
-      </w:pPr>
-      <w:r>
-        <w:t xml:space="preserve">Unzip </w:t>
-      </w:r>
-      <w:r>
-        <w:t xml:space="preserve">the package file </w:t>
-      </w:r>
-      <w:r>
-        <w:t>into your c:\</w:t>
-      </w:r>
-      <w:r>
-        <w:t>temp</w:t>
-      </w:r>
-      <w:r>
-        <w:t xml:space="preserve"> folder.</w:t>
-      </w:r>
-    </w:p>
-    <w:p>
-      <w:pPr>
-        <w:numPr>
-          <w:ilvl w:val="0"/>
-          <w:numId w:val="17"/>
-        </w:numPr>
-      </w:pPr>
-      <w:r>
-        <w:t>Navigate to C:\Temp\</w:t>
-      </w:r>
-      <w:r>
-        <w:t>hierView_v1</w:t>
-      </w:r>
-    </w:p>
-    <w:p>
-      <w:pPr>
-        <w:numPr>
-          <w:ilvl w:val="0"/>
-          <w:numId w:val="17"/>
-        </w:numPr>
-      </w:pPr>
-      <w:r>
-        <w:t>Right-Click the file “</w:t>
-      </w:r>
-      <w:r>
-        <w:t>hierView_v1</w:t>
-      </w:r>
-      <w:r>
-        <w:t>I</w:t>
-      </w:r>
-      <w:r>
-        <w:t>nstall</w:t>
-      </w:r>
-      <w:r>
-        <w:t>.bat” and select “Edit” from the Drop Down Menu</w:t>
-      </w:r>
-    </w:p>
-    <w:p>
-      <w:pPr>
-        <w:numPr>
-          <w:ilvl w:val="0"/>
-          <w:numId w:val="17"/>
-        </w:numPr>
-      </w:pPr>
-      <w:r>
-        <w:t>Locate the line where the XOG_HOME variable is set and replace the path to reflect your XOG installation path</w:t>
-      </w:r>
-    </w:p>
-    <w:p>
-      <w:pPr>
-        <w:numPr>
-          <w:ilvl w:val="0"/>
-          <w:numId w:val="17"/>
-        </w:numPr>
-      </w:pPr>
-      <w:r>
-        <w:t>Locate the line where the SERVERNAME variable is set</w:t>
-      </w:r>
-      <w:r>
-        <w:t xml:space="preserve"> </w:t>
-      </w:r>
-      <w:r>
-        <w:t xml:space="preserve">and replace the value with your server </w:t>
-      </w:r>
-      <w:r>
-        <w:t>name or IP address</w:t>
-      </w:r>
-    </w:p>
-    <w:p>
-      <w:pPr>
-        <w:numPr>
-          <w:ilvl w:val="0"/>
-          <w:numId w:val="17"/>
-        </w:numPr>
-      </w:pPr>
-      <w:r>
-        <w:t>Locate the line where the PORTNUMBER variable is set</w:t>
-      </w:r>
-      <w:r>
-        <w:t xml:space="preserve"> </w:t>
-      </w:r>
-      <w:r>
-        <w:t>and replace it with the appropriate value (normally, it’s 80)</w:t>
-      </w:r>
-    </w:p>
-    <w:p>
-      <w:pPr>
-        <w:numPr>
-          <w:ilvl w:val="0"/>
-          <w:numId w:val="17"/>
-        </w:numPr>
-      </w:pPr>
-      <w:r>
-        <w:t>Locate the line where the USERNAME variable is set</w:t>
-      </w:r>
-      <w:r>
-        <w:t xml:space="preserve"> </w:t>
-      </w:r>
-      <w:r>
-        <w:t>and replace it with the username you will use (</w:t>
-      </w:r>
-      <w:r>
-        <w:t>default is the ‘</w:t>
-      </w:r>
-      <w:proofErr w:type="spellStart"/>
-      <w:r>
-        <w:t>xog</w:t>
-      </w:r>
-      <w:proofErr w:type="spellEnd"/>
-      <w:r>
-        <w:t>’ user</w:t>
-      </w:r>
-      <w:r>
-        <w:t>)</w:t>
-      </w:r>
-    </w:p>
-    <w:p>
-      <w:pPr>
-        <w:numPr>
-          <w:ilvl w:val="0"/>
-          <w:numId w:val="17"/>
-        </w:numPr>
-      </w:pPr>
-      <w:r>
-        <w:t>Locate the line where the PASSWORD variable is set</w:t>
-      </w:r>
-      <w:r>
-        <w:t xml:space="preserve"> </w:t>
-      </w:r>
-      <w:r>
-        <w:t>and replace it with the password for that user (</w:t>
-      </w:r>
-      <w:r>
-        <w:t>default is ‘</w:t>
-      </w:r>
-      <w:proofErr w:type="spellStart"/>
-      <w:r>
-        <w:t>gox</w:t>
-      </w:r>
-      <w:proofErr w:type="spellEnd"/>
-      <w:r>
-        <w:t>’</w:t>
-      </w:r>
-      <w:r>
-        <w:t>)</w:t>
-      </w:r>
-    </w:p>
-    <w:p>
-      <w:pPr>
-        <w:numPr>
-          <w:ilvl w:val="0"/>
-          <w:numId w:val="17"/>
-        </w:numPr>
-      </w:pPr>
-      <w:r>
-        <w:t>Save this file</w:t>
-      </w:r>
-    </w:p>
-    <w:p>
-      <w:pPr>
-        <w:numPr>
-          <w:ilvl w:val="0"/>
-          <w:numId w:val="17"/>
-        </w:numPr>
-      </w:pPr>
-      <w:r>
-        <w:t>Run the file by double-clicking it.</w:t>
-      </w:r>
-    </w:p>
-    <w:p>
-      <w:pPr>
-        <w:numPr>
-          <w:ilvl w:val="0"/>
-          <w:numId w:val="17"/>
-        </w:numPr>
-      </w:pPr>
-      <w:r>
-        <w:t>Navigate to C:\Temp\</w:t>
-      </w:r>
-      <w:r>
-        <w:t>hierView_v1</w:t>
-      </w:r>
-      <w:r>
-        <w:t>\output</w:t>
-      </w:r>
-    </w:p>
-    <w:p>
-      <w:pPr>
-        <w:numPr>
-          <w:ilvl w:val="0"/>
-          <w:numId w:val="17"/>
-        </w:numPr>
-      </w:pPr>
-      <w:r>
-        <w:t xml:space="preserve">Check all the output files for errors. </w:t>
-      </w:r>
-    </w:p>
-    <w:p>
-      <w:pPr>
-        <w:numPr>
-          <w:ilvl w:val="0"/>
-          <w:numId w:val="17"/>
-        </w:numPr>
-      </w:pPr>
-      <w:r>
-        <w:t>You shouldn’t see any errors. If you do, try to verify the reason and correct it. It’s ok to run it again after you correct something. If you don’t find the problem, drop me a note and I’ll try to help you out.</w:t>
-      </w:r>
-    </w:p>
-    <w:p>
-      <w:pPr>
-        <w:numPr>
-          <w:ilvl w:val="0"/>
-          <w:numId w:val="17"/>
-        </w:numPr>
-      </w:pPr>
-      <w:r>
-        <w:t xml:space="preserve">Security warnings for Pages and </w:t>
-      </w:r>
-      <w:proofErr w:type="spellStart"/>
-      <w:r>
-        <w:t>Portlets</w:t>
-      </w:r>
-      <w:proofErr w:type="spellEnd"/>
-      <w:r>
-        <w:t xml:space="preserve"> are normal – they will be corrected when the Groups are loaded. Security warnings for Groups are also normal – they will be corrected when Seed Data is loaded.</w:t>
-      </w:r>
-    </w:p>
-    <w:p>
-      <w:pPr>
-        <w:numPr>
-          <w:ilvl w:val="0"/>
-          <w:numId w:val="17"/>
-        </w:numPr>
-      </w:pPr>
-      <w:r>
-        <w:t xml:space="preserve">Copy the </w:t>
-      </w:r>
-      <w:r>
-        <w:rPr>
-          <w:b/>
-        </w:rPr>
-        <w:t>C:\Temp\hierView_v1\hierView.jsp</w:t>
-      </w:r>
-      <w:r>
-        <w:t xml:space="preserve"> file to your CA PPM server </w:t>
-      </w:r>
-      <w:proofErr w:type="spellStart"/>
-      <w:r>
-        <w:t>webroot</w:t>
-      </w:r>
-      <w:proofErr w:type="spellEnd"/>
-      <w:r>
-        <w:t xml:space="preserve"> folder ($CLARITY_HOME/</w:t>
-      </w:r>
-      <w:proofErr w:type="spellStart"/>
-      <w:r>
-        <w:t>webroot</w:t>
-      </w:r>
-      <w:proofErr w:type="spellEnd"/>
-      <w:r>
-        <w:t>)</w:t>
-      </w:r>
-    </w:p>
-    <w:p>
-      <w:pPr>
-        <w:ind w:left="360"/>
-      </w:pPr>
-    </w:p>
-    <w:p>
-      <w:pPr>
-        <w:ind w:left="720"/>
-      </w:pPr>
-    </w:p>
-    <w:p>
-      <w:pPr>
-        <w:pStyle w:val="ListParagraph"/>
-      </w:pPr>
-    </w:p>
-    <w:p>
-      <w:pPr>
-        <w:pStyle w:val="ListParagraph"/>
-      </w:pPr>
-    </w:p>
-    <w:p>
-      <w:r>
-        <w:br w:type="page"/>
-      </w:r>
-    </w:p>
-    <w:p>
-      <w:pPr>
-        <w:pStyle w:val="ListParagraph"/>
-      </w:pPr>
-    </w:p>
-    <w:p>
-      <w:pPr>
-        <w:pStyle w:val="Heading1"/>
-      </w:pPr>
-      <w:bookmarkStart w:id="6" w:name="_Toc408580814"/>
-      <w:r>
-        <w:t xml:space="preserve">Technical </w:t>
-      </w:r>
-      <w:r>
-        <w:t>Summary</w:t>
+        <w:pStyle w:val="Heading2"/>
+      </w:pPr>
+      <w:bookmarkStart w:id="6" w:name="_Toc408580815"/>
+      <w:r>
+        <w:t>Object Description</w:t>
       </w:r>
       <w:bookmarkEnd w:id="6"/>
-    </w:p>
-    <w:p/>
-    <w:p>
-      <w:pPr>
-        <w:pStyle w:val="Heading2"/>
-      </w:pPr>
-      <w:bookmarkStart w:id="7" w:name="_Toc408580815"/>
-      <w:r>
-        <w:t>Object Description</w:t>
-      </w:r>
-      <w:bookmarkEnd w:id="7"/>
     </w:p>
     <w:p/>
     <w:tbl>
@@ -1578,11 +1617,11 @@
       <w:pPr>
         <w:pStyle w:val="Heading2"/>
       </w:pPr>
-      <w:bookmarkStart w:id="8" w:name="_Toc408580816"/>
+      <w:bookmarkStart w:id="7" w:name="_Toc408580816"/>
       <w:r>
         <w:t>Pages</w:t>
       </w:r>
-      <w:bookmarkEnd w:id="8"/>
+      <w:bookmarkEnd w:id="7"/>
     </w:p>
     <w:tbl>
       <w:tblPr>
@@ -1594,8 +1633,8 @@
       <w:tblGrid>
         <w:gridCol w:w="3798"/>
         <w:gridCol w:w="2880"/>
-        <w:gridCol w:w="2160"/>
-        <w:gridCol w:w="4950"/>
+        <w:gridCol w:w="2340"/>
+        <w:gridCol w:w="4770"/>
       </w:tblGrid>
       <w:tr>
         <w:tc>
@@ -1644,7 +1683,7 @@
         </w:tc>
         <w:tc>
           <w:tcPr>
-            <w:tcW w:w="2160" w:type="dxa"/>
+            <w:tcW w:w="2340" w:type="dxa"/>
           </w:tcPr>
           <w:p>
             <w:pPr>
@@ -1666,7 +1705,7 @@
         </w:tc>
         <w:tc>
           <w:tcPr>
-            <w:tcW w:w="4950" w:type="dxa"/>
+            <w:tcW w:w="4770" w:type="dxa"/>
           </w:tcPr>
           <w:p>
             <w:pPr>
@@ -1755,7 +1794,7 @@
         </w:tc>
         <w:tc>
           <w:tcPr>
-            <w:tcW w:w="2160" w:type="dxa"/>
+            <w:tcW w:w="2340" w:type="dxa"/>
           </w:tcPr>
           <w:p>
             <w:pPr>
@@ -1769,13 +1808,58 @@
                 <w:sz w:val="16"/>
                 <w:szCs w:val="16"/>
               </w:rPr>
-              <w:t>n/a</w:t>
+              <w:t>Heat Map Options</w:t>
+            </w:r>
+          </w:p>
+          <w:p>
+            <w:pPr>
+              <w:rPr>
+                <w:sz w:val="16"/>
+                <w:szCs w:val="16"/>
+              </w:rPr>
+            </w:pPr>
+            <w:r>
+              <w:rPr>
+                <w:sz w:val="16"/>
+                <w:szCs w:val="16"/>
+              </w:rPr>
+              <w:t>Org Chart Options</w:t>
+            </w:r>
+          </w:p>
+          <w:p>
+            <w:pPr>
+              <w:rPr>
+                <w:sz w:val="16"/>
+                <w:szCs w:val="16"/>
+              </w:rPr>
+            </w:pPr>
+            <w:r>
+              <w:rPr>
+                <w:sz w:val="16"/>
+                <w:szCs w:val="16"/>
+              </w:rPr>
+              <w:t>Word Tree Options</w:t>
+            </w:r>
+          </w:p>
+          <w:p>
+            <w:pPr>
+              <w:rPr>
+                <w:sz w:val="16"/>
+                <w:szCs w:val="16"/>
+              </w:rPr>
+            </w:pPr>
+            <w:r>
+              <w:rPr>
+                <w:sz w:val="16"/>
+                <w:szCs w:val="16"/>
+              </w:rPr>
+              <w:t>Sankey Diagram Options</w:t>
             </w:r>
           </w:p>
         </w:tc>
         <w:tc>
           <w:tcPr>
-            <w:tcW w:w="4950" w:type="dxa"/>
+            <w:tcW w:w="4770" w:type="dxa"/>
           </w:tcPr>
           <w:p>
             <w:pPr>
@@ -1784,6 +1868,15 @@
                 <w:szCs w:val="16"/>
               </w:rPr>
             </w:pPr>
+            <w:r>
+              <w:rPr>
+                <w:sz w:val="16"/>
+                <w:szCs w:val="16"/>
+              </w:rPr>
+              <w:t>These are Properties TABs.</w:t>
+            </w:r>
+            <w:bookmarkStart w:id="8" w:name="_GoBack"/>
+            <w:bookmarkEnd w:id="8"/>
           </w:p>
         </w:tc>
       </w:tr>
@@ -1832,7 +1925,7 @@
         </w:tc>
         <w:tc>
           <w:tcPr>
-            <w:tcW w:w="2160" w:type="dxa"/>
+            <w:tcW w:w="2340" w:type="dxa"/>
           </w:tcPr>
           <w:p>
             <w:pPr>
@@ -1869,7 +1962,7 @@
         </w:tc>
         <w:tc>
           <w:tcPr>
-            <w:tcW w:w="4950" w:type="dxa"/>
+            <w:tcW w:w="4770" w:type="dxa"/>
           </w:tcPr>
           <w:p>
             <w:pPr>
@@ -2113,21 +2206,7 @@
                 <w:sz w:val="16"/>
                 <w:szCs w:val="16"/>
               </w:rPr>
-              <w:t xml:space="preserve"> with an implementation of Google Charts “</w:t>
-            </w:r>
-            <w:r>
-              <w:rPr>
-                <w:sz w:val="16"/>
-                <w:szCs w:val="16"/>
-              </w:rPr>
-              <w:t>Org Chart</w:t>
-            </w:r>
-            <w:r>
-              <w:rPr>
-                <w:sz w:val="16"/>
-                <w:szCs w:val="16"/>
-              </w:rPr>
-              <w:t>” showing the WBS</w:t>
+              <w:t xml:space="preserve"> with an implementation of Google Charts “Org Chart” showing the WBS</w:t>
             </w:r>
           </w:p>
         </w:tc>
@@ -5558,7 +5637,7 @@
 </file>
 
 <file path=customXml/itemProps1.xml><?xml version="1.0" encoding="utf-8"?>
-<ds:datastoreItem xmlns:ds="http://schemas.openxmlformats.org/officeDocument/2006/customXml" ds:itemID="{DD1967F7-18FB-4C66-9A5B-C0795D30FBB1}">
+<ds:datastoreItem xmlns:ds="http://schemas.openxmlformats.org/officeDocument/2006/customXml" ds:itemID="{F2F7E50E-7B15-4A63-A430-D0030ECE468C}">
   <ds:schemaRefs>
     <ds:schemaRef ds:uri="http://schemas.openxmlformats.org/officeDocument/2006/bibliography"/>
   </ds:schemaRefs>

</xml_diff>